<commit_message>
Vragen beantwoording Notulen sommige vragen zijn vaag dat vragen we maandag wel na
</commit_message>
<xml_diff>
--- a/Memory Game/Voorbeeld Notulen nog veranderen naar Notulen nu.docx
+++ b/Memory Game/Voorbeeld Notulen nog veranderen naar Notulen nu.docx
@@ -55,7 +55,27 @@
           <w:lang w:eastAsia="nl-NL"/>
         </w:rPr>
         <w:br/>
-        <w:t>De voorzitter heet de aanwezigen hartelijk welkom en opent de vergadering om 14.00 uur.</w:t>
+        <w:t xml:space="preserve">De </w:t>
+      </w:r>
+      <w:r>
+        <w:rPr>
+          <w:rFonts w:ascii="Arial" w:eastAsia="Times New Roman" w:hAnsi="Arial" w:cs="Arial"/>
+          <w:color w:val="000000"/>
+          <w:sz w:val="20"/>
+          <w:szCs w:val="20"/>
+          <w:lang w:eastAsia="nl-NL"/>
+        </w:rPr>
+        <w:t>Opdrachtgever heeft ons verwelkomd om 10:45 en het gesprek werd gestart</w:t>
+      </w:r>
+      <w:r>
+        <w:rPr>
+          <w:rFonts w:ascii="Arial" w:eastAsia="Times New Roman" w:hAnsi="Arial" w:cs="Arial"/>
+          <w:color w:val="000000"/>
+          <w:sz w:val="20"/>
+          <w:szCs w:val="20"/>
+          <w:lang w:eastAsia="nl-NL"/>
+        </w:rPr>
+        <w:t>.</w:t>
       </w:r>
       <w:r>
         <w:rPr>
@@ -131,7 +151,16 @@
           <w:lang w:eastAsia="nl-NL"/>
         </w:rPr>
         <w:br/>
-        <w:t>De vergadering stelt de agenda ongewijzigd vast.</w:t>
+      </w:r>
+      <w:r>
+        <w:rPr>
+          <w:rFonts w:ascii="Arial" w:eastAsia="Times New Roman" w:hAnsi="Arial" w:cs="Arial"/>
+          <w:color w:val="000000"/>
+          <w:sz w:val="20"/>
+          <w:szCs w:val="20"/>
+          <w:lang w:eastAsia="nl-NL"/>
+        </w:rPr>
+        <w:t>Het gesprek ging over de design en mogelijke extra’s dat de memory game zou kunnen beschikken.</w:t>
       </w:r>
       <w:r>
         <w:rPr>
@@ -174,7 +203,17 @@
           <w:szCs w:val="20"/>
           <w:lang w:eastAsia="nl-NL"/>
         </w:rPr>
-        <w:t>3.</w:t>
+        <w:t>3</w:t>
+      </w:r>
+      <w:r>
+        <w:rPr>
+          <w:rFonts w:ascii="Arial" w:eastAsia="Times New Roman" w:hAnsi="Arial" w:cs="Arial"/>
+          <w:color w:val="000000"/>
+          <w:sz w:val="20"/>
+          <w:szCs w:val="20"/>
+          <w:lang w:eastAsia="nl-NL"/>
+        </w:rPr>
+        <w:t>.</w:t>
       </w:r>
       <w:r>
         <w:rPr>
@@ -196,21 +235,23 @@
           <w:szCs w:val="20"/>
           <w:lang w:eastAsia="nl-NL"/>
         </w:rPr>
-        <w:t>Notulen vergadering van …. </w:t>
-      </w:r>
-      <w:r>
-        <w:rPr>
-          <w:rFonts w:ascii="Arial" w:eastAsia="Times New Roman" w:hAnsi="Arial" w:cs="Arial"/>
-          <w:color w:val="000000"/>
-          <w:sz w:val="20"/>
-          <w:szCs w:val="20"/>
-          <w:lang w:eastAsia="nl-NL"/>
-        </w:rPr>
-        <w:t>(datum vorige vergadering)</w:t>
-      </w:r>
-      <w:r>
-        <w:rPr>
-          <w:rFonts w:ascii="Arial" w:eastAsia="Times New Roman" w:hAnsi="Arial" w:cs="Arial"/>
+        <w:t xml:space="preserve">Notulen vergadering van </w:t>
+      </w:r>
+      <w:r>
+        <w:rPr>
+          <w:rFonts w:ascii="Arial" w:eastAsia="Times New Roman" w:hAnsi="Arial" w:cs="Arial"/>
+          <w:b/>
+          <w:color w:val="000000"/>
+          <w:sz w:val="20"/>
+          <w:szCs w:val="20"/>
+          <w:lang w:eastAsia="nl-NL"/>
+        </w:rPr>
+        <w:t>26-1-2016</w:t>
+      </w:r>
+      <w:r>
+        <w:rPr>
+          <w:rFonts w:ascii="Arial" w:eastAsia="Times New Roman" w:hAnsi="Arial" w:cs="Arial"/>
+          <w:b/>
           <w:color w:val="000000"/>
           <w:sz w:val="20"/>
           <w:szCs w:val="20"/>
@@ -250,7 +291,26 @@
           <w:lang w:eastAsia="nl-NL"/>
         </w:rPr>
         <w:br/>
-        <w:t>Dolf Jansen wijst erop, dat op pagina 1 op regel 3 het woord “niet” is weggevallen, waardoor de zin een andere betekenis krijgt dan bedoeld is. De vergadering is het met hem eens. De notulist voegt alsnog het woord “niet” toe. </w:t>
+      </w:r>
+      <w:r>
+        <w:rPr>
+          <w:rFonts w:ascii="Arial" w:eastAsia="Times New Roman" w:hAnsi="Arial" w:cs="Arial"/>
+          <w:color w:val="000000"/>
+          <w:sz w:val="20"/>
+          <w:szCs w:val="20"/>
+          <w:lang w:eastAsia="nl-NL"/>
+        </w:rPr>
+        <w:t>Sjon Huisman vroeg expliciet naar het thema Spongebob Squarepants en bracht meer inzicht over de inhoud en functionaliteit van de Memory Game en alles werd opgenomen door Raekwon Gerold terwijl Troy Verplaats het woord voerden</w:t>
+      </w:r>
+      <w:r>
+        <w:rPr>
+          <w:rFonts w:ascii="Arial" w:eastAsia="Times New Roman" w:hAnsi="Arial" w:cs="Arial"/>
+          <w:color w:val="000000"/>
+          <w:sz w:val="20"/>
+          <w:szCs w:val="20"/>
+          <w:lang w:eastAsia="nl-NL"/>
+        </w:rPr>
+        <w:t>. </w:t>
       </w:r>
       <w:r>
         <w:rPr>
@@ -316,7 +376,17 @@
           <w:lang w:eastAsia="nl-NL"/>
         </w:rPr>
         <w:br/>
-        <w:t>De voorzitter dankt de notulist voor zijn werk.</w:t>
+        <w:t>De voorzitter dan</w:t>
+      </w:r>
+      <w:r>
+        <w:rPr>
+          <w:rFonts w:ascii="Arial" w:eastAsia="Times New Roman" w:hAnsi="Arial" w:cs="Arial"/>
+          <w:color w:val="000000"/>
+          <w:sz w:val="20"/>
+          <w:szCs w:val="20"/>
+          <w:lang w:eastAsia="nl-NL"/>
+        </w:rPr>
+        <w:t>kt de notulist voor zijn werk.</w:t>
       </w:r>
       <w:r>
         <w:rPr>
@@ -359,7 +429,17 @@
           <w:szCs w:val="20"/>
           <w:lang w:eastAsia="nl-NL"/>
         </w:rPr>
-        <w:t>4.</w:t>
+        <w:t>4</w:t>
+      </w:r>
+      <w:r>
+        <w:rPr>
+          <w:rFonts w:ascii="Arial" w:eastAsia="Times New Roman" w:hAnsi="Arial" w:cs="Arial"/>
+          <w:color w:val="000000"/>
+          <w:sz w:val="20"/>
+          <w:szCs w:val="20"/>
+          <w:lang w:eastAsia="nl-NL"/>
+        </w:rPr>
+        <w:t>.</w:t>
       </w:r>
       <w:r>
         <w:rPr>
@@ -381,18 +461,39 @@
           <w:szCs w:val="20"/>
           <w:lang w:eastAsia="nl-NL"/>
         </w:rPr>
-        <w:t>Ingekomen stukken</w:t>
-      </w:r>
-      <w:r>
-        <w:rPr>
-          <w:rFonts w:ascii="Arial" w:eastAsia="Times New Roman" w:hAnsi="Arial" w:cs="Arial"/>
-          <w:color w:val="000000"/>
-          <w:sz w:val="20"/>
-          <w:szCs w:val="20"/>
-          <w:lang w:eastAsia="nl-NL"/>
-        </w:rPr>
-        <w:br/>
-        <w:t>Er is een uitnodiging gekomen tot het bijwonen van de opening van het ICT-bedrijf WAP.COM. De opening vindt plaats op …. (datum + tijd). De voorzitter zal onze tutorgroep daar vertegenwoordigen.</w:t>
+        <w:t>Mededelingen</w:t>
+      </w:r>
+      <w:r>
+        <w:rPr>
+          <w:rFonts w:ascii="Arial" w:eastAsia="Times New Roman" w:hAnsi="Arial" w:cs="Arial"/>
+          <w:b/>
+          <w:bCs/>
+          <w:color w:val="000000"/>
+          <w:sz w:val="20"/>
+          <w:szCs w:val="20"/>
+          <w:lang w:eastAsia="nl-NL"/>
+        </w:rPr>
+        <w:br/>
+      </w:r>
+      <w:r>
+        <w:rPr>
+          <w:rFonts w:ascii="Arial" w:eastAsia="Times New Roman" w:hAnsi="Arial" w:cs="Arial"/>
+          <w:color w:val="000000"/>
+          <w:sz w:val="20"/>
+          <w:szCs w:val="20"/>
+          <w:lang w:eastAsia="nl-NL"/>
+        </w:rPr>
+        <w:t>Er waren geen gevallen dat het gesprek zou kunnen hinderen.</w:t>
+      </w:r>
+      <w:r>
+        <w:rPr>
+          <w:rFonts w:ascii="Arial" w:eastAsia="Times New Roman" w:hAnsi="Arial" w:cs="Arial"/>
+          <w:color w:val="000000"/>
+          <w:sz w:val="20"/>
+          <w:szCs w:val="20"/>
+          <w:lang w:eastAsia="nl-NL"/>
+        </w:rPr>
+        <w:t>.</w:t>
       </w:r>
       <w:r>
         <w:rPr>
@@ -430,12 +531,26 @@
       <w:r>
         <w:rPr>
           <w:rFonts w:ascii="Arial" w:eastAsia="Times New Roman" w:hAnsi="Arial" w:cs="Arial"/>
-          <w:color w:val="000000"/>
-          <w:sz w:val="20"/>
-          <w:szCs w:val="20"/>
-          <w:lang w:eastAsia="nl-NL"/>
-        </w:rPr>
-        <w:t>5.</w:t>
+          <w:b/>
+          <w:bCs/>
+          <w:color w:val="000000"/>
+          <w:sz w:val="20"/>
+          <w:szCs w:val="20"/>
+          <w:lang w:eastAsia="nl-NL"/>
+        </w:rPr>
+        <w:t>5</w:t>
+      </w:r>
+      <w:r>
+        <w:rPr>
+          <w:rFonts w:ascii="Arial" w:eastAsia="Times New Roman" w:hAnsi="Arial" w:cs="Arial"/>
+          <w:b/>
+          <w:bCs/>
+          <w:color w:val="000000"/>
+          <w:sz w:val="20"/>
+          <w:szCs w:val="20"/>
+          <w:lang w:eastAsia="nl-NL"/>
+        </w:rPr>
+        <w:t>.</w:t>
       </w:r>
       <w:r>
         <w:rPr>
@@ -457,85 +572,29 @@
           <w:szCs w:val="20"/>
           <w:lang w:eastAsia="nl-NL"/>
         </w:rPr>
-        <w:t>Mededelingen</w:t>
-      </w:r>
-      <w:r>
-        <w:rPr>
-          <w:rFonts w:ascii="Arial" w:eastAsia="Times New Roman" w:hAnsi="Arial" w:cs="Arial"/>
-          <w:b/>
-          <w:bCs/>
-          <w:color w:val="000000"/>
-          <w:sz w:val="20"/>
-          <w:szCs w:val="20"/>
-          <w:lang w:eastAsia="nl-NL"/>
-        </w:rPr>
-        <w:br/>
-      </w:r>
-      <w:proofErr w:type="spellStart"/>
-      <w:r>
-        <w:rPr>
-          <w:rFonts w:ascii="Arial" w:eastAsia="Times New Roman" w:hAnsi="Arial" w:cs="Arial"/>
-          <w:color w:val="000000"/>
-          <w:sz w:val="20"/>
-          <w:szCs w:val="20"/>
-          <w:lang w:eastAsia="nl-NL"/>
-        </w:rPr>
-        <w:t>Emmo</w:t>
-      </w:r>
-      <w:proofErr w:type="spellEnd"/>
-      <w:r>
-        <w:rPr>
-          <w:rFonts w:ascii="Arial" w:eastAsia="Times New Roman" w:hAnsi="Arial" w:cs="Arial"/>
-          <w:color w:val="000000"/>
-          <w:sz w:val="20"/>
-          <w:szCs w:val="20"/>
-          <w:lang w:eastAsia="nl-NL"/>
-        </w:rPr>
-        <w:t xml:space="preserve"> </w:t>
-      </w:r>
-      <w:proofErr w:type="spellStart"/>
-      <w:r>
-        <w:rPr>
-          <w:rFonts w:ascii="Arial" w:eastAsia="Times New Roman" w:hAnsi="Arial" w:cs="Arial"/>
-          <w:color w:val="000000"/>
-          <w:sz w:val="20"/>
-          <w:szCs w:val="20"/>
-          <w:lang w:eastAsia="nl-NL"/>
-        </w:rPr>
-        <w:t>Bijlstra</w:t>
-      </w:r>
-      <w:proofErr w:type="spellEnd"/>
-      <w:r>
-        <w:rPr>
-          <w:rFonts w:ascii="Arial" w:eastAsia="Times New Roman" w:hAnsi="Arial" w:cs="Arial"/>
-          <w:color w:val="000000"/>
-          <w:sz w:val="20"/>
-          <w:szCs w:val="20"/>
-          <w:lang w:eastAsia="nl-NL"/>
-        </w:rPr>
-        <w:t xml:space="preserve"> is </w:t>
-      </w:r>
-      <w:proofErr w:type="spellStart"/>
-      <w:r>
-        <w:rPr>
-          <w:rFonts w:ascii="Arial" w:eastAsia="Times New Roman" w:hAnsi="Arial" w:cs="Arial"/>
-          <w:color w:val="000000"/>
-          <w:sz w:val="20"/>
-          <w:szCs w:val="20"/>
-          <w:lang w:eastAsia="nl-NL"/>
-        </w:rPr>
-        <w:t>m.k</w:t>
-      </w:r>
-      <w:proofErr w:type="spellEnd"/>
-      <w:r>
-        <w:rPr>
-          <w:rFonts w:ascii="Arial" w:eastAsia="Times New Roman" w:hAnsi="Arial" w:cs="Arial"/>
-          <w:color w:val="000000"/>
-          <w:sz w:val="20"/>
-          <w:szCs w:val="20"/>
-          <w:lang w:eastAsia="nl-NL"/>
-        </w:rPr>
-        <w:t>. afwezig. Hij kreeg van de directeur vrij om het 25-jarig huwelijk van zijn ouders te vieren.</w:t>
+        <w:t>PGO-protocol</w:t>
+      </w:r>
+      <w:r>
+        <w:rPr>
+          <w:rFonts w:ascii="Arial" w:eastAsia="Times New Roman" w:hAnsi="Arial" w:cs="Arial"/>
+          <w:b/>
+          <w:bCs/>
+          <w:color w:val="000000"/>
+          <w:sz w:val="20"/>
+          <w:szCs w:val="20"/>
+          <w:lang w:eastAsia="nl-NL"/>
+        </w:rPr>
+        <w:br/>
+      </w:r>
+      <w:r>
+        <w:rPr>
+          <w:rFonts w:ascii="Arial" w:eastAsia="Times New Roman" w:hAnsi="Arial" w:cs="Arial"/>
+          <w:color w:val="000000"/>
+          <w:sz w:val="20"/>
+          <w:szCs w:val="20"/>
+          <w:lang w:eastAsia="nl-NL"/>
+        </w:rPr>
+        <w:t>De vergadering is van mening dat iedereen goed functioneert, waardoor het werk goed vordert. Iedereen roemt de positieve sfeer in de tutorgroep.</w:t>
       </w:r>
       <w:r>
         <w:rPr>
@@ -580,7 +639,19 @@
           <w:szCs w:val="20"/>
           <w:lang w:eastAsia="nl-NL"/>
         </w:rPr>
-        <w:t>6.</w:t>
+        <w:t>6</w:t>
+      </w:r>
+      <w:r>
+        <w:rPr>
+          <w:rFonts w:ascii="Arial" w:eastAsia="Times New Roman" w:hAnsi="Arial" w:cs="Arial"/>
+          <w:b/>
+          <w:bCs/>
+          <w:color w:val="000000"/>
+          <w:sz w:val="20"/>
+          <w:szCs w:val="20"/>
+          <w:lang w:eastAsia="nl-NL"/>
+        </w:rPr>
+        <w:t>.</w:t>
       </w:r>
       <w:r>
         <w:rPr>
@@ -602,49 +673,29 @@
           <w:szCs w:val="20"/>
           <w:lang w:eastAsia="nl-NL"/>
         </w:rPr>
-        <w:t>PGO-protocol</w:t>
-      </w:r>
-      <w:r>
-        <w:rPr>
-          <w:rFonts w:ascii="Arial" w:eastAsia="Times New Roman" w:hAnsi="Arial" w:cs="Arial"/>
-          <w:b/>
-          <w:bCs/>
-          <w:color w:val="000000"/>
-          <w:sz w:val="20"/>
-          <w:szCs w:val="20"/>
-          <w:lang w:eastAsia="nl-NL"/>
-        </w:rPr>
-        <w:br/>
-      </w:r>
-      <w:r>
-        <w:rPr>
-          <w:rFonts w:ascii="Arial" w:eastAsia="Times New Roman" w:hAnsi="Arial" w:cs="Arial"/>
-          <w:color w:val="000000"/>
-          <w:sz w:val="20"/>
-          <w:szCs w:val="20"/>
-          <w:lang w:eastAsia="nl-NL"/>
-        </w:rPr>
-        <w:t>De vergadering is van mening dat iedereen goed functioneert, waardoor het werk goed vordert. Iedereen roemt de positieve sfeer in de tutorgroep.</w:t>
-      </w:r>
-      <w:r>
-        <w:rPr>
-          <w:rFonts w:ascii="Arial" w:eastAsia="Times New Roman" w:hAnsi="Arial" w:cs="Arial"/>
-          <w:color w:val="000000"/>
-          <w:sz w:val="20"/>
-          <w:szCs w:val="20"/>
-          <w:lang w:eastAsia="nl-NL"/>
-        </w:rPr>
-        <w:br/>
-      </w:r>
-      <w:r>
-        <w:rPr>
-          <w:rFonts w:ascii="Arial" w:eastAsia="Times New Roman" w:hAnsi="Arial" w:cs="Arial"/>
-          <w:color w:val="000000"/>
-          <w:sz w:val="20"/>
-          <w:szCs w:val="20"/>
-          <w:lang w:eastAsia="nl-NL"/>
-        </w:rPr>
-        <w:br/>
+        <w:t>Archief</w:t>
+      </w:r>
+      <w:r>
+        <w:rPr>
+          <w:rFonts w:ascii="Arial" w:eastAsia="Times New Roman" w:hAnsi="Arial" w:cs="Arial"/>
+          <w:b/>
+          <w:bCs/>
+          <w:color w:val="000000"/>
+          <w:sz w:val="20"/>
+          <w:szCs w:val="20"/>
+          <w:lang w:eastAsia="nl-NL"/>
+        </w:rPr>
+        <w:br/>
+      </w:r>
+      <w:r>
+        <w:rPr>
+          <w:rFonts w:ascii="Arial" w:eastAsia="Times New Roman" w:hAnsi="Arial" w:cs="Arial"/>
+          <w:color w:val="000000"/>
+          <w:sz w:val="20"/>
+          <w:szCs w:val="20"/>
+          <w:lang w:eastAsia="nl-NL"/>
+        </w:rPr>
+        <w:t>De archivaris verklaart dat het werk van Frans de Boer en Marian Webermann nog niet is ingeleverd en daarom niet kon worden gearchiveerd. De voorzitter vraagt hen om een verklaring. Beide zeggen geen tijd te hebben gehad om het werk te maken. Daarop deelt de voorzitter mee, dat het werk de volgende dag bij de archivaris ingeleverd moet zijn. Als dat niet gebeurt, krijgen zij op de volgende vergadering een officiële waarschuwing.</w:t>
       </w:r>
     </w:p>
     <w:p>
@@ -659,83 +710,255 @@
           <w:lang w:eastAsia="nl-NL"/>
         </w:rPr>
       </w:pPr>
-      <w:r>
-        <w:rPr>
-          <w:rFonts w:ascii="Arial" w:eastAsia="Times New Roman" w:hAnsi="Arial" w:cs="Arial"/>
-          <w:b/>
-          <w:bCs/>
-          <w:color w:val="000000"/>
-          <w:sz w:val="20"/>
-          <w:szCs w:val="20"/>
-          <w:lang w:eastAsia="nl-NL"/>
-        </w:rPr>
-        <w:t>7.</w:t>
-      </w:r>
-      <w:r>
-        <w:rPr>
-          <w:rFonts w:ascii="Times New Roman" w:eastAsia="Times New Roman" w:hAnsi="Times New Roman" w:cs="Times New Roman"/>
+    </w:p>
+    <w:p>
+      <w:pPr>
+        <w:ind w:left="397" w:hanging="397"/>
+        <w:rPr>
+          <w:rFonts w:ascii="Arial" w:eastAsia="Times New Roman" w:hAnsi="Arial" w:cs="Arial"/>
+          <w:color w:val="000000"/>
+          <w:sz w:val="20"/>
+          <w:szCs w:val="20"/>
+          <w:lang w:eastAsia="nl-NL"/>
+        </w:rPr>
+      </w:pPr>
+      <w:r>
+        <w:rPr>
+          <w:rFonts w:ascii="Arial" w:hAnsi="Arial" w:cs="Arial"/>
+          <w:b/>
+          <w:bCs/>
+          <w:color w:val="000000"/>
+          <w:sz w:val="20"/>
+          <w:szCs w:val="20"/>
+        </w:rPr>
+        <w:t>7</w:t>
+      </w:r>
+      <w:r>
+        <w:rPr>
+          <w:rFonts w:ascii="Arial" w:hAnsi="Arial" w:cs="Arial"/>
+          <w:b/>
+          <w:bCs/>
+          <w:color w:val="000000"/>
+          <w:sz w:val="20"/>
+          <w:szCs w:val="20"/>
+        </w:rPr>
+        <w:t>.</w:t>
+      </w:r>
+      <w:r>
+        <w:rPr>
           <w:color w:val="000000"/>
           <w:sz w:val="14"/>
           <w:szCs w:val="14"/>
-          <w:lang w:eastAsia="nl-NL"/>
-        </w:rPr>
-        <w:t>        </w:t>
-      </w:r>
-      <w:r>
-        <w:rPr>
-          <w:rFonts w:ascii="Arial" w:eastAsia="Times New Roman" w:hAnsi="Arial" w:cs="Arial"/>
-          <w:b/>
-          <w:bCs/>
-          <w:color w:val="000000"/>
-          <w:sz w:val="20"/>
-          <w:szCs w:val="20"/>
-          <w:lang w:eastAsia="nl-NL"/>
-        </w:rPr>
-        <w:t>Archief</w:t>
-      </w:r>
-      <w:r>
-        <w:rPr>
-          <w:rFonts w:ascii="Arial" w:eastAsia="Times New Roman" w:hAnsi="Arial" w:cs="Arial"/>
-          <w:b/>
-          <w:bCs/>
-          <w:color w:val="000000"/>
-          <w:sz w:val="20"/>
-          <w:szCs w:val="20"/>
-          <w:lang w:eastAsia="nl-NL"/>
-        </w:rPr>
-        <w:br/>
-      </w:r>
-      <w:r>
-        <w:rPr>
-          <w:rFonts w:ascii="Arial" w:eastAsia="Times New Roman" w:hAnsi="Arial" w:cs="Arial"/>
-          <w:color w:val="000000"/>
-          <w:sz w:val="20"/>
-          <w:szCs w:val="20"/>
-          <w:lang w:eastAsia="nl-NL"/>
-        </w:rPr>
-        <w:t xml:space="preserve">De archivaris verklaart dat het werk van Frans de Boer en Marian </w:t>
-      </w:r>
-      <w:proofErr w:type="spellStart"/>
-      <w:r>
-        <w:rPr>
-          <w:rFonts w:ascii="Arial" w:eastAsia="Times New Roman" w:hAnsi="Arial" w:cs="Arial"/>
-          <w:color w:val="000000"/>
-          <w:sz w:val="20"/>
-          <w:szCs w:val="20"/>
-          <w:lang w:eastAsia="nl-NL"/>
-        </w:rPr>
-        <w:t>Webermann</w:t>
-      </w:r>
-      <w:proofErr w:type="spellEnd"/>
-      <w:r>
-        <w:rPr>
-          <w:rFonts w:ascii="Arial" w:eastAsia="Times New Roman" w:hAnsi="Arial" w:cs="Arial"/>
-          <w:color w:val="000000"/>
-          <w:sz w:val="20"/>
-          <w:szCs w:val="20"/>
-          <w:lang w:eastAsia="nl-NL"/>
-        </w:rPr>
-        <w:t xml:space="preserve"> nog niet is ingeleverd en daarom niet kon worden gearchiveerd. De voorzitter vraagt hen om een verklaring. Beide zeggen geen tijd te hebben gehad om het werk te maken. Daarop deelt de voorzitter mee, dat het werk de volgende dag bij de archivaris ingeleverd moet zijn. Als dat niet gebeurt, krijgen zij op de volgende vergadering een officiële waarschuwing.</w:t>
+        </w:rPr>
+        <w:t>   </w:t>
+      </w:r>
+      <w:r>
+        <w:rPr>
+          <w:rFonts w:ascii="Arial" w:hAnsi="Arial" w:cs="Arial"/>
+          <w:b/>
+          <w:bCs/>
+          <w:color w:val="000000"/>
+          <w:sz w:val="20"/>
+          <w:szCs w:val="20"/>
+        </w:rPr>
+        <w:t>Inhoudelijk gesprek</w:t>
+      </w:r>
+      <w:bookmarkStart w:id="0" w:name="_GoBack"/>
+      <w:bookmarkEnd w:id="0"/>
+      <w:r>
+        <w:rPr>
+          <w:rFonts w:ascii="Arial" w:hAnsi="Arial" w:cs="Arial"/>
+          <w:b/>
+          <w:bCs/>
+          <w:color w:val="000000"/>
+          <w:sz w:val="20"/>
+          <w:szCs w:val="20"/>
+        </w:rPr>
+        <w:br/>
+      </w:r>
+      <w:r>
+        <w:rPr>
+          <w:rFonts w:ascii="Arial" w:hAnsi="Arial" w:cs="Arial"/>
+          <w:color w:val="000000"/>
+          <w:sz w:val="20"/>
+          <w:szCs w:val="20"/>
+        </w:rPr>
+        <w:t>Geef in het kort weer:</w:t>
+      </w:r>
+      <w:r>
+        <w:rPr>
+          <w:rFonts w:ascii="Arial" w:hAnsi="Arial" w:cs="Arial"/>
+          <w:color w:val="000000"/>
+          <w:sz w:val="20"/>
+          <w:szCs w:val="20"/>
+        </w:rPr>
+        <w:br/>
+        <w:t>-   </w:t>
+      </w:r>
+      <w:r>
+        <w:rPr>
+          <w:rStyle w:val="apple-converted-space"/>
+          <w:rFonts w:ascii="Arial" w:hAnsi="Arial" w:cs="Arial"/>
+          <w:color w:val="000000"/>
+          <w:sz w:val="20"/>
+          <w:szCs w:val="20"/>
+        </w:rPr>
+        <w:t> </w:t>
+      </w:r>
+      <w:r>
+        <w:rPr>
+          <w:rFonts w:ascii="Arial" w:hAnsi="Arial" w:cs="Arial"/>
+          <w:color w:val="000000"/>
+          <w:sz w:val="20"/>
+          <w:szCs w:val="20"/>
+        </w:rPr>
+        <w:t>de inleiding van de voorzitter;</w:t>
+      </w:r>
+      <w:r>
+        <w:rPr>
+          <w:rFonts w:ascii="Arial" w:hAnsi="Arial" w:cs="Arial"/>
+          <w:color w:val="000000"/>
+          <w:sz w:val="20"/>
+          <w:szCs w:val="20"/>
+        </w:rPr>
+        <w:br/>
+        <w:t>-   </w:t>
+      </w:r>
+      <w:r>
+        <w:rPr>
+          <w:rStyle w:val="apple-converted-space"/>
+          <w:rFonts w:ascii="Arial" w:hAnsi="Arial" w:cs="Arial"/>
+          <w:color w:val="000000"/>
+          <w:sz w:val="20"/>
+          <w:szCs w:val="20"/>
+        </w:rPr>
+        <w:t> </w:t>
+      </w:r>
+      <w:r>
+        <w:rPr>
+          <w:rFonts w:ascii="Arial" w:hAnsi="Arial" w:cs="Arial"/>
+          <w:color w:val="000000"/>
+          <w:sz w:val="20"/>
+          <w:szCs w:val="20"/>
+        </w:rPr>
+        <w:t>het doel dat hij noemt;</w:t>
+      </w:r>
+      <w:r>
+        <w:rPr>
+          <w:rFonts w:ascii="Arial" w:hAnsi="Arial" w:cs="Arial"/>
+          <w:color w:val="000000"/>
+          <w:sz w:val="20"/>
+          <w:szCs w:val="20"/>
+        </w:rPr>
+        <w:br/>
+        <w:t>-   </w:t>
+      </w:r>
+      <w:r>
+        <w:rPr>
+          <w:rStyle w:val="apple-converted-space"/>
+          <w:rFonts w:ascii="Arial" w:hAnsi="Arial" w:cs="Arial"/>
+          <w:color w:val="000000"/>
+          <w:sz w:val="20"/>
+          <w:szCs w:val="20"/>
+        </w:rPr>
+        <w:t> </w:t>
+      </w:r>
+      <w:r>
+        <w:rPr>
+          <w:rFonts w:ascii="Arial" w:hAnsi="Arial" w:cs="Arial"/>
+          <w:color w:val="000000"/>
+          <w:sz w:val="20"/>
+          <w:szCs w:val="20"/>
+        </w:rPr>
+        <w:t>de meningen van de leden;</w:t>
+      </w:r>
+      <w:r>
+        <w:rPr>
+          <w:rFonts w:ascii="Arial" w:hAnsi="Arial" w:cs="Arial"/>
+          <w:color w:val="000000"/>
+          <w:sz w:val="20"/>
+          <w:szCs w:val="20"/>
+        </w:rPr>
+        <w:br/>
+        <w:t>-   </w:t>
+      </w:r>
+      <w:r>
+        <w:rPr>
+          <w:rStyle w:val="apple-converted-space"/>
+          <w:rFonts w:ascii="Arial" w:hAnsi="Arial" w:cs="Arial"/>
+          <w:color w:val="000000"/>
+          <w:sz w:val="20"/>
+          <w:szCs w:val="20"/>
+        </w:rPr>
+        <w:t> </w:t>
+      </w:r>
+      <w:r>
+        <w:rPr>
+          <w:rFonts w:ascii="Arial" w:hAnsi="Arial" w:cs="Arial"/>
+          <w:color w:val="000000"/>
+          <w:sz w:val="20"/>
+          <w:szCs w:val="20"/>
+        </w:rPr>
+        <w:t>de conclusie van de voorzitter;</w:t>
+      </w:r>
+      <w:r>
+        <w:rPr>
+          <w:rFonts w:ascii="Arial" w:hAnsi="Arial" w:cs="Arial"/>
+          <w:color w:val="000000"/>
+          <w:sz w:val="20"/>
+          <w:szCs w:val="20"/>
+        </w:rPr>
+        <w:br/>
+        <w:t>-   </w:t>
+      </w:r>
+      <w:r>
+        <w:rPr>
+          <w:rStyle w:val="apple-converted-space"/>
+          <w:rFonts w:ascii="Arial" w:hAnsi="Arial" w:cs="Arial"/>
+          <w:color w:val="000000"/>
+          <w:sz w:val="20"/>
+          <w:szCs w:val="20"/>
+        </w:rPr>
+        <w:t> </w:t>
+      </w:r>
+      <w:r>
+        <w:rPr>
+          <w:rFonts w:ascii="Arial" w:hAnsi="Arial" w:cs="Arial"/>
+          <w:color w:val="000000"/>
+          <w:sz w:val="20"/>
+          <w:szCs w:val="20"/>
+        </w:rPr>
+        <w:t>het besluit of de besluiten.</w:t>
+      </w:r>
+      <w:r>
+        <w:rPr>
+          <w:rFonts w:ascii="Arial" w:hAnsi="Arial" w:cs="Arial"/>
+          <w:color w:val="000000"/>
+          <w:sz w:val="20"/>
+          <w:szCs w:val="20"/>
+        </w:rPr>
+        <w:br/>
+        <w:t>Opmerking:</w:t>
+      </w:r>
+      <w:r>
+        <w:rPr>
+          <w:rFonts w:ascii="Arial" w:hAnsi="Arial" w:cs="Arial"/>
+          <w:color w:val="000000"/>
+          <w:sz w:val="20"/>
+          <w:szCs w:val="20"/>
+        </w:rPr>
+        <w:br/>
+        <w:t>Volg dit model ook bij de andere variabele vergaderpunten</w:t>
+      </w:r>
+      <w:r>
+        <w:rPr>
+          <w:rFonts w:ascii="Arial" w:eastAsia="Times New Roman" w:hAnsi="Arial" w:cs="Arial"/>
+          <w:color w:val="000000"/>
+          <w:sz w:val="20"/>
+          <w:szCs w:val="20"/>
+          <w:lang w:eastAsia="nl-NL"/>
+        </w:rPr>
+        <w:t>.</w:t>
       </w:r>
     </w:p>
     <w:p>
@@ -750,267 +973,77 @@
           <w:lang w:eastAsia="nl-NL"/>
         </w:rPr>
       </w:pPr>
-    </w:p>
-    <w:p>
-      <w:pPr>
-        <w:ind w:left="397" w:hanging="397"/>
-        <w:rPr>
-          <w:rFonts w:ascii="Arial" w:eastAsia="Times New Roman" w:hAnsi="Arial" w:cs="Arial"/>
-          <w:color w:val="000000"/>
-          <w:sz w:val="20"/>
-          <w:szCs w:val="20"/>
-          <w:lang w:eastAsia="nl-NL"/>
-        </w:rPr>
-      </w:pPr>
-      <w:r>
-        <w:rPr>
-          <w:rFonts w:ascii="Arial" w:hAnsi="Arial" w:cs="Arial"/>
-          <w:b/>
-          <w:bCs/>
-          <w:color w:val="000000"/>
-          <w:sz w:val="20"/>
-          <w:szCs w:val="20"/>
-        </w:rPr>
-        <w:t>8.</w:t>
-      </w:r>
-      <w:r>
-        <w:rPr>
+      <w:r>
+        <w:rPr>
+          <w:rFonts w:ascii="Arial" w:eastAsia="Times New Roman" w:hAnsi="Arial" w:cs="Arial"/>
+          <w:color w:val="000000"/>
+          <w:sz w:val="20"/>
+          <w:szCs w:val="20"/>
+          <w:lang w:eastAsia="nl-NL"/>
+        </w:rPr>
+        <w:t>8</w:t>
+      </w:r>
+      <w:r>
+        <w:rPr>
+          <w:rFonts w:ascii="Arial" w:eastAsia="Times New Roman" w:hAnsi="Arial" w:cs="Arial"/>
+          <w:color w:val="000000"/>
+          <w:sz w:val="20"/>
+          <w:szCs w:val="20"/>
+          <w:lang w:eastAsia="nl-NL"/>
+        </w:rPr>
+        <w:t>.</w:t>
+      </w:r>
+      <w:r>
+        <w:rPr>
+          <w:rFonts w:ascii="Times New Roman" w:eastAsia="Times New Roman" w:hAnsi="Times New Roman" w:cs="Times New Roman"/>
           <w:color w:val="000000"/>
           <w:sz w:val="14"/>
           <w:szCs w:val="14"/>
-        </w:rPr>
-        <w:t>   </w:t>
-      </w:r>
-      <w:r>
-        <w:rPr>
-          <w:rFonts w:ascii="Arial" w:hAnsi="Arial" w:cs="Arial"/>
-          <w:b/>
-          <w:bCs/>
-          <w:color w:val="000000"/>
-          <w:sz w:val="20"/>
-          <w:szCs w:val="20"/>
-        </w:rPr>
-        <w:t>1</w:t>
-      </w:r>
-      <w:r>
-        <w:rPr>
-          <w:rFonts w:ascii="Arial" w:hAnsi="Arial" w:cs="Arial"/>
-          <w:b/>
-          <w:bCs/>
-          <w:color w:val="000000"/>
-          <w:sz w:val="20"/>
-          <w:szCs w:val="20"/>
-          <w:vertAlign w:val="superscript"/>
-        </w:rPr>
-        <w:t>e</w:t>
-      </w:r>
-      <w:r>
-        <w:rPr>
-          <w:rStyle w:val="apple-converted-space"/>
-          <w:rFonts w:ascii="Arial" w:hAnsi="Arial" w:cs="Arial"/>
-          <w:b/>
-          <w:bCs/>
-          <w:color w:val="000000"/>
-          <w:sz w:val="20"/>
-          <w:szCs w:val="20"/>
-        </w:rPr>
-        <w:t> </w:t>
-      </w:r>
-      <w:r>
-        <w:rPr>
-          <w:rFonts w:ascii="Arial" w:hAnsi="Arial" w:cs="Arial"/>
-          <w:b/>
-          <w:bCs/>
-          <w:color w:val="000000"/>
-          <w:sz w:val="20"/>
-          <w:szCs w:val="20"/>
-        </w:rPr>
-        <w:t>vergaderpunt (geef weer wat op de agenda staat!)</w:t>
-      </w:r>
-      <w:r>
-        <w:rPr>
-          <w:rFonts w:ascii="Arial" w:hAnsi="Arial" w:cs="Arial"/>
-          <w:b/>
-          <w:bCs/>
-          <w:color w:val="000000"/>
-          <w:sz w:val="20"/>
-          <w:szCs w:val="20"/>
-        </w:rPr>
-        <w:br/>
-      </w:r>
-      <w:r>
-        <w:rPr>
-          <w:rFonts w:ascii="Arial" w:hAnsi="Arial" w:cs="Arial"/>
-          <w:color w:val="000000"/>
-          <w:sz w:val="20"/>
-          <w:szCs w:val="20"/>
-        </w:rPr>
-        <w:t>Geef in het kort weer:</w:t>
-      </w:r>
-      <w:r>
-        <w:rPr>
-          <w:rFonts w:ascii="Arial" w:hAnsi="Arial" w:cs="Arial"/>
-          <w:color w:val="000000"/>
-          <w:sz w:val="20"/>
-          <w:szCs w:val="20"/>
-        </w:rPr>
-        <w:br/>
-        <w:t>-   </w:t>
-      </w:r>
-      <w:r>
-        <w:rPr>
-          <w:rStyle w:val="apple-converted-space"/>
-          <w:rFonts w:ascii="Arial" w:hAnsi="Arial" w:cs="Arial"/>
-          <w:color w:val="000000"/>
-          <w:sz w:val="20"/>
-          <w:szCs w:val="20"/>
-        </w:rPr>
-        <w:t> </w:t>
-      </w:r>
-      <w:r>
-        <w:rPr>
-          <w:rFonts w:ascii="Arial" w:hAnsi="Arial" w:cs="Arial"/>
-          <w:color w:val="000000"/>
-          <w:sz w:val="20"/>
-          <w:szCs w:val="20"/>
-        </w:rPr>
-        <w:t>de inleiding van de voorzitter;</w:t>
-      </w:r>
-      <w:r>
-        <w:rPr>
-          <w:rFonts w:ascii="Arial" w:hAnsi="Arial" w:cs="Arial"/>
-          <w:color w:val="000000"/>
-          <w:sz w:val="20"/>
-          <w:szCs w:val="20"/>
-        </w:rPr>
-        <w:br/>
-        <w:t>-   </w:t>
-      </w:r>
-      <w:r>
-        <w:rPr>
-          <w:rStyle w:val="apple-converted-space"/>
-          <w:rFonts w:ascii="Arial" w:hAnsi="Arial" w:cs="Arial"/>
-          <w:color w:val="000000"/>
-          <w:sz w:val="20"/>
-          <w:szCs w:val="20"/>
-        </w:rPr>
-        <w:t> </w:t>
-      </w:r>
-      <w:r>
-        <w:rPr>
-          <w:rFonts w:ascii="Arial" w:hAnsi="Arial" w:cs="Arial"/>
-          <w:color w:val="000000"/>
-          <w:sz w:val="20"/>
-          <w:szCs w:val="20"/>
-        </w:rPr>
-        <w:t>het doel dat hij noemt;</w:t>
-      </w:r>
-      <w:r>
-        <w:rPr>
-          <w:rFonts w:ascii="Arial" w:hAnsi="Arial" w:cs="Arial"/>
-          <w:color w:val="000000"/>
-          <w:sz w:val="20"/>
-          <w:szCs w:val="20"/>
-        </w:rPr>
-        <w:br/>
-        <w:t>-   </w:t>
-      </w:r>
-      <w:r>
-        <w:rPr>
-          <w:rStyle w:val="apple-converted-space"/>
-          <w:rFonts w:ascii="Arial" w:hAnsi="Arial" w:cs="Arial"/>
-          <w:color w:val="000000"/>
-          <w:sz w:val="20"/>
-          <w:szCs w:val="20"/>
-        </w:rPr>
-        <w:t> </w:t>
-      </w:r>
-      <w:r>
-        <w:rPr>
-          <w:rFonts w:ascii="Arial" w:hAnsi="Arial" w:cs="Arial"/>
-          <w:color w:val="000000"/>
-          <w:sz w:val="20"/>
-          <w:szCs w:val="20"/>
-        </w:rPr>
-        <w:t>de meningen van de leden;</w:t>
-      </w:r>
-      <w:r>
-        <w:rPr>
-          <w:rFonts w:ascii="Arial" w:hAnsi="Arial" w:cs="Arial"/>
-          <w:color w:val="000000"/>
-          <w:sz w:val="20"/>
-          <w:szCs w:val="20"/>
-        </w:rPr>
-        <w:br/>
-        <w:t>-   </w:t>
-      </w:r>
-      <w:r>
-        <w:rPr>
-          <w:rStyle w:val="apple-converted-space"/>
-          <w:rFonts w:ascii="Arial" w:hAnsi="Arial" w:cs="Arial"/>
-          <w:color w:val="000000"/>
-          <w:sz w:val="20"/>
-          <w:szCs w:val="20"/>
-        </w:rPr>
-        <w:t> </w:t>
-      </w:r>
-      <w:r>
-        <w:rPr>
-          <w:rFonts w:ascii="Arial" w:hAnsi="Arial" w:cs="Arial"/>
-          <w:color w:val="000000"/>
-          <w:sz w:val="20"/>
-          <w:szCs w:val="20"/>
-        </w:rPr>
-        <w:t>de conclusie van de voorzitter;</w:t>
-      </w:r>
-      <w:r>
-        <w:rPr>
-          <w:rFonts w:ascii="Arial" w:hAnsi="Arial" w:cs="Arial"/>
-          <w:color w:val="000000"/>
-          <w:sz w:val="20"/>
-          <w:szCs w:val="20"/>
-        </w:rPr>
-        <w:br/>
-        <w:t>-   </w:t>
-      </w:r>
-      <w:r>
-        <w:rPr>
-          <w:rStyle w:val="apple-converted-space"/>
-          <w:rFonts w:ascii="Arial" w:hAnsi="Arial" w:cs="Arial"/>
-          <w:color w:val="000000"/>
-          <w:sz w:val="20"/>
-          <w:szCs w:val="20"/>
-        </w:rPr>
-        <w:t> </w:t>
-      </w:r>
-      <w:r>
-        <w:rPr>
-          <w:rFonts w:ascii="Arial" w:hAnsi="Arial" w:cs="Arial"/>
-          <w:color w:val="000000"/>
-          <w:sz w:val="20"/>
-          <w:szCs w:val="20"/>
-        </w:rPr>
-        <w:t>het besluit of de besluiten.</w:t>
-      </w:r>
-      <w:r>
-        <w:rPr>
-          <w:rFonts w:ascii="Arial" w:hAnsi="Arial" w:cs="Arial"/>
-          <w:color w:val="000000"/>
-          <w:sz w:val="20"/>
-          <w:szCs w:val="20"/>
-        </w:rPr>
-        <w:br/>
-        <w:t>Opmerking:</w:t>
-      </w:r>
-      <w:r>
-        <w:rPr>
-          <w:rFonts w:ascii="Arial" w:hAnsi="Arial" w:cs="Arial"/>
-          <w:color w:val="000000"/>
-          <w:sz w:val="20"/>
-          <w:szCs w:val="20"/>
-        </w:rPr>
-        <w:br/>
-        <w:t>Volg dit model ook bij de andere variabele vergaderpunten</w:t>
+          <w:lang w:eastAsia="nl-NL"/>
+        </w:rPr>
+        <w:t>    </w:t>
+      </w:r>
+      <w:r>
+        <w:rPr>
+          <w:rFonts w:ascii="Arial" w:eastAsia="Times New Roman" w:hAnsi="Arial" w:cs="Arial"/>
+          <w:b/>
+          <w:bCs/>
+          <w:color w:val="000000"/>
+          <w:sz w:val="20"/>
+          <w:szCs w:val="20"/>
+          <w:lang w:eastAsia="nl-NL"/>
+        </w:rPr>
+        <w:t>Rondvraag</w:t>
+      </w:r>
+      <w:r>
+        <w:rPr>
+          <w:rFonts w:ascii="Arial" w:eastAsia="Times New Roman" w:hAnsi="Arial" w:cs="Arial"/>
+          <w:color w:val="000000"/>
+          <w:sz w:val="20"/>
+          <w:szCs w:val="20"/>
+          <w:lang w:eastAsia="nl-NL"/>
+        </w:rPr>
+        <w:br/>
+      </w:r>
+      <w:r>
+        <w:rPr>
+          <w:rFonts w:ascii="Arial" w:eastAsia="Times New Roman" w:hAnsi="Arial" w:cs="Arial"/>
+          <w:color w:val="000000"/>
+          <w:sz w:val="20"/>
+          <w:szCs w:val="20"/>
+          <w:lang w:eastAsia="nl-NL"/>
+        </w:rPr>
+        <w:t>De programmeurs vroegen de opdrachtgever naar de specifie</w:t>
+      </w:r>
+      <w:r>
+        <w:rPr>
+          <w:rFonts w:ascii="Arial" w:eastAsia="Times New Roman" w:hAnsi="Arial" w:cs="Arial"/>
+          <w:color w:val="000000"/>
+          <w:sz w:val="20"/>
+          <w:szCs w:val="20"/>
+          <w:lang w:eastAsia="nl-NL"/>
+        </w:rPr>
+        <w:t>ke thema en de extra’s dat het spel mogelijk zou moeten beschikken voordat het vrijgemaakt wordt</w:t>
       </w:r>
       <w:r>
         <w:rPr>
@@ -1022,29 +1055,25 @@
         </w:rPr>
         <w:t>.</w:t>
       </w:r>
-    </w:p>
-    <w:p>
-      <w:pPr>
-        <w:spacing w:after="0" w:line="240" w:lineRule="auto"/>
-        <w:rPr>
-          <w:rFonts w:ascii="Arial" w:eastAsia="Times New Roman" w:hAnsi="Arial" w:cs="Arial"/>
-          <w:color w:val="000000"/>
-          <w:sz w:val="18"/>
-          <w:szCs w:val="18"/>
-          <w:lang w:eastAsia="nl-NL"/>
-        </w:rPr>
-      </w:pPr>
-      <w:r>
-        <w:rPr>
-          <w:rFonts w:ascii="Arial" w:eastAsia="Times New Roman" w:hAnsi="Arial" w:cs="Arial"/>
-          <w:b/>
-          <w:bCs/>
-          <w:color w:val="000000"/>
-          <w:sz w:val="20"/>
-          <w:szCs w:val="20"/>
-          <w:lang w:eastAsia="nl-NL"/>
-        </w:rPr>
-        <w:t> </w:t>
+      <w:r>
+        <w:rPr>
+          <w:rFonts w:ascii="Arial" w:eastAsia="Times New Roman" w:hAnsi="Arial" w:cs="Arial"/>
+          <w:color w:val="000000"/>
+          <w:sz w:val="20"/>
+          <w:szCs w:val="20"/>
+          <w:lang w:eastAsia="nl-NL"/>
+        </w:rPr>
+        <w:br/>
+      </w:r>
+      <w:r>
+        <w:rPr>
+          <w:rFonts w:ascii="Arial" w:eastAsia="Times New Roman" w:hAnsi="Arial" w:cs="Arial"/>
+          <w:color w:val="000000"/>
+          <w:sz w:val="20"/>
+          <w:szCs w:val="20"/>
+          <w:lang w:eastAsia="nl-NL"/>
+        </w:rPr>
+        <w:br/>
       </w:r>
     </w:p>
     <w:p>
@@ -1062,25 +1091,22 @@
       <w:r>
         <w:rPr>
           <w:rFonts w:ascii="Arial" w:eastAsia="Times New Roman" w:hAnsi="Arial" w:cs="Arial"/>
-          <w:b/>
-          <w:bCs/>
-          <w:color w:val="000000"/>
-          <w:sz w:val="20"/>
-          <w:szCs w:val="20"/>
-          <w:lang w:eastAsia="nl-NL"/>
-        </w:rPr>
-        <w:br w:type="page"/>
-      </w:r>
-      <w:r>
-        <w:rPr>
-          <w:rFonts w:ascii="Arial" w:eastAsia="Times New Roman" w:hAnsi="Arial" w:cs="Arial"/>
-          <w:color w:val="000000"/>
-          <w:sz w:val="20"/>
-          <w:szCs w:val="20"/>
-          <w:lang w:eastAsia="nl-NL"/>
-        </w:rPr>
-        <w:lastRenderedPageBreak/>
-        <w:t>9.</w:t>
+          <w:color w:val="000000"/>
+          <w:sz w:val="20"/>
+          <w:szCs w:val="20"/>
+          <w:lang w:eastAsia="nl-NL"/>
+        </w:rPr>
+        <w:t>9</w:t>
+      </w:r>
+      <w:r>
+        <w:rPr>
+          <w:rFonts w:ascii="Arial" w:eastAsia="Times New Roman" w:hAnsi="Arial" w:cs="Arial"/>
+          <w:color w:val="000000"/>
+          <w:sz w:val="20"/>
+          <w:szCs w:val="20"/>
+          <w:lang w:eastAsia="nl-NL"/>
+        </w:rPr>
+        <w:t>.</w:t>
       </w:r>
       <w:r>
         <w:rPr>
@@ -1090,268 +1116,107 @@
           <w:szCs w:val="14"/>
           <w:lang w:eastAsia="nl-NL"/>
         </w:rPr>
-        <w:t>        </w:t>
-      </w:r>
-      <w:proofErr w:type="spellStart"/>
-      <w:r>
-        <w:rPr>
-          <w:rFonts w:ascii="Arial" w:eastAsia="Times New Roman" w:hAnsi="Arial" w:cs="Arial"/>
-          <w:b/>
-          <w:bCs/>
-          <w:color w:val="000000"/>
-          <w:sz w:val="20"/>
-          <w:szCs w:val="20"/>
-          <w:lang w:eastAsia="nl-NL"/>
-        </w:rPr>
-        <w:t>W.v.t.t.k</w:t>
-      </w:r>
-      <w:proofErr w:type="spellEnd"/>
-      <w:r>
-        <w:rPr>
-          <w:rFonts w:ascii="Arial" w:eastAsia="Times New Roman" w:hAnsi="Arial" w:cs="Arial"/>
-          <w:b/>
-          <w:bCs/>
-          <w:color w:val="000000"/>
-          <w:sz w:val="20"/>
-          <w:szCs w:val="20"/>
-          <w:lang w:eastAsia="nl-NL"/>
-        </w:rPr>
-        <w:t>.</w:t>
-      </w:r>
-      <w:r>
-        <w:rPr>
-          <w:rFonts w:ascii="Arial" w:eastAsia="Times New Roman" w:hAnsi="Arial" w:cs="Arial"/>
-          <w:color w:val="000000"/>
-          <w:sz w:val="20"/>
-          <w:szCs w:val="20"/>
-          <w:lang w:eastAsia="nl-NL"/>
-        </w:rPr>
-        <w:br/>
-        <w:t xml:space="preserve">Alie </w:t>
-      </w:r>
-      <w:proofErr w:type="spellStart"/>
-      <w:r>
-        <w:rPr>
-          <w:rFonts w:ascii="Arial" w:eastAsia="Times New Roman" w:hAnsi="Arial" w:cs="Arial"/>
-          <w:color w:val="000000"/>
-          <w:sz w:val="20"/>
-          <w:szCs w:val="20"/>
-          <w:lang w:eastAsia="nl-NL"/>
-        </w:rPr>
-        <w:t>Cruqius</w:t>
-      </w:r>
-      <w:proofErr w:type="spellEnd"/>
-      <w:r>
-        <w:rPr>
-          <w:rFonts w:ascii="Arial" w:eastAsia="Times New Roman" w:hAnsi="Arial" w:cs="Arial"/>
-          <w:color w:val="000000"/>
-          <w:sz w:val="20"/>
-          <w:szCs w:val="20"/>
-          <w:lang w:eastAsia="nl-NL"/>
-        </w:rPr>
-        <w:t xml:space="preserve"> wijst de voorzitter erop, dat de volgende vergadering op 5 december a.s. is. Zij vraagt de voorzitter die vergadering een feestelijk tintje te geven. De voorzitter zegt toe voor een verrassing te zorgen.</w:t>
-      </w:r>
-      <w:r>
-        <w:rPr>
-          <w:rFonts w:ascii="Arial" w:eastAsia="Times New Roman" w:hAnsi="Arial" w:cs="Arial"/>
-          <w:color w:val="000000"/>
-          <w:sz w:val="20"/>
-          <w:szCs w:val="20"/>
-          <w:lang w:eastAsia="nl-NL"/>
-        </w:rPr>
-        <w:br/>
-      </w:r>
-      <w:r>
-        <w:rPr>
-          <w:rFonts w:ascii="Arial" w:eastAsia="Times New Roman" w:hAnsi="Arial" w:cs="Arial"/>
-          <w:color w:val="000000"/>
-          <w:sz w:val="20"/>
-          <w:szCs w:val="20"/>
-          <w:lang w:eastAsia="nl-NL"/>
-        </w:rPr>
-        <w:br/>
+        <w:t>    </w:t>
+      </w:r>
+      <w:r>
+        <w:rPr>
+          <w:rFonts w:ascii="Arial" w:eastAsia="Times New Roman" w:hAnsi="Arial" w:cs="Arial"/>
+          <w:b/>
+          <w:bCs/>
+          <w:color w:val="000000"/>
+          <w:sz w:val="20"/>
+          <w:szCs w:val="20"/>
+          <w:lang w:eastAsia="nl-NL"/>
+        </w:rPr>
+        <w:t>Sluiting</w:t>
+      </w:r>
+      <w:r>
+        <w:rPr>
+          <w:rFonts w:ascii="Arial" w:eastAsia="Times New Roman" w:hAnsi="Arial" w:cs="Arial"/>
+          <w:color w:val="000000"/>
+          <w:sz w:val="20"/>
+          <w:szCs w:val="20"/>
+          <w:lang w:eastAsia="nl-NL"/>
+        </w:rPr>
+        <w:br/>
+        <w:t xml:space="preserve">De </w:t>
+      </w:r>
+      <w:r>
+        <w:rPr>
+          <w:rFonts w:ascii="Arial" w:eastAsia="Times New Roman" w:hAnsi="Arial" w:cs="Arial"/>
+          <w:color w:val="000000"/>
+          <w:sz w:val="20"/>
+          <w:szCs w:val="20"/>
+          <w:lang w:eastAsia="nl-NL"/>
+        </w:rPr>
+        <w:t>opdrachtgever bedankt iedereen voor zijn komst en verliet het gesprek:</w:t>
+      </w:r>
+      <w:r>
+        <w:rPr>
+          <w:rFonts w:ascii="Arial" w:eastAsia="Times New Roman" w:hAnsi="Arial" w:cs="Arial"/>
+          <w:color w:val="000000"/>
+          <w:sz w:val="20"/>
+          <w:szCs w:val="20"/>
+          <w:lang w:eastAsia="nl-NL"/>
+        </w:rPr>
+        <w:br/>
+        <w:t>-      datum :   26-1-2016</w:t>
+      </w:r>
+      <w:r>
+        <w:rPr>
+          <w:rFonts w:ascii="Arial" w:eastAsia="Times New Roman" w:hAnsi="Arial" w:cs="Arial"/>
+          <w:color w:val="000000"/>
+          <w:sz w:val="20"/>
+          <w:szCs w:val="20"/>
+          <w:lang w:eastAsia="nl-NL"/>
+        </w:rPr>
+        <w:br/>
+        <w:t>-      tijd      :   10:45 uur</w:t>
+      </w:r>
+      <w:r>
+        <w:rPr>
+          <w:rFonts w:ascii="Arial" w:eastAsia="Times New Roman" w:hAnsi="Arial" w:cs="Arial"/>
+          <w:color w:val="000000"/>
+          <w:sz w:val="20"/>
+          <w:szCs w:val="20"/>
+          <w:lang w:eastAsia="nl-NL"/>
+        </w:rPr>
+        <w:br/>
+        <w:t>-      plaats :   ROCvA Zuidoost</w:t>
+      </w:r>
+      <w:r>
+        <w:rPr>
+          <w:rFonts w:ascii="Arial" w:eastAsia="Times New Roman" w:hAnsi="Arial" w:cs="Arial"/>
+          <w:color w:val="000000"/>
+          <w:sz w:val="20"/>
+          <w:szCs w:val="20"/>
+          <w:lang w:eastAsia="nl-NL"/>
+        </w:rPr>
+        <w:br/>
+        <w:t>Daar</w:t>
+      </w:r>
+      <w:r>
+        <w:rPr>
+          <w:rFonts w:ascii="Arial" w:eastAsia="Times New Roman" w:hAnsi="Arial" w:cs="Arial"/>
+          <w:color w:val="000000"/>
+          <w:sz w:val="20"/>
+          <w:szCs w:val="20"/>
+          <w:lang w:eastAsia="nl-NL"/>
+        </w:rPr>
+        <w:t>na sluit hij de vergadering om 11:00</w:t>
+      </w:r>
+      <w:r>
+        <w:rPr>
+          <w:rFonts w:ascii="Arial" w:eastAsia="Times New Roman" w:hAnsi="Arial" w:cs="Arial"/>
+          <w:color w:val="000000"/>
+          <w:sz w:val="20"/>
+          <w:szCs w:val="20"/>
+          <w:lang w:eastAsia="nl-NL"/>
+        </w:rPr>
+        <w:t xml:space="preserve"> uur.</w:t>
       </w:r>
     </w:p>
-    <w:p>
-      <w:pPr>
-        <w:spacing w:after="0" w:line="240" w:lineRule="auto"/>
-        <w:ind w:left="397" w:hanging="397"/>
-        <w:rPr>
-          <w:rFonts w:ascii="Arial" w:eastAsia="Times New Roman" w:hAnsi="Arial" w:cs="Arial"/>
-          <w:color w:val="000000"/>
-          <w:sz w:val="20"/>
-          <w:szCs w:val="20"/>
-          <w:lang w:eastAsia="nl-NL"/>
-        </w:rPr>
-      </w:pPr>
-      <w:r>
-        <w:rPr>
-          <w:rFonts w:ascii="Arial" w:eastAsia="Times New Roman" w:hAnsi="Arial" w:cs="Arial"/>
-          <w:color w:val="000000"/>
-          <w:sz w:val="20"/>
-          <w:szCs w:val="20"/>
-          <w:lang w:eastAsia="nl-NL"/>
-        </w:rPr>
-        <w:t>10.</w:t>
-      </w:r>
-      <w:r>
-        <w:rPr>
-          <w:rFonts w:ascii="Times New Roman" w:eastAsia="Times New Roman" w:hAnsi="Times New Roman" w:cs="Times New Roman"/>
-          <w:color w:val="000000"/>
-          <w:sz w:val="14"/>
-          <w:szCs w:val="14"/>
-          <w:lang w:eastAsia="nl-NL"/>
-        </w:rPr>
-        <w:t>    </w:t>
-      </w:r>
-      <w:r>
-        <w:rPr>
-          <w:rFonts w:ascii="Arial" w:eastAsia="Times New Roman" w:hAnsi="Arial" w:cs="Arial"/>
-          <w:b/>
-          <w:bCs/>
-          <w:color w:val="000000"/>
-          <w:sz w:val="20"/>
-          <w:szCs w:val="20"/>
-          <w:lang w:eastAsia="nl-NL"/>
-        </w:rPr>
-        <w:t>Rondvraag</w:t>
-      </w:r>
-      <w:r>
-        <w:rPr>
-          <w:rFonts w:ascii="Arial" w:eastAsia="Times New Roman" w:hAnsi="Arial" w:cs="Arial"/>
-          <w:color w:val="000000"/>
-          <w:sz w:val="20"/>
-          <w:szCs w:val="20"/>
-          <w:lang w:eastAsia="nl-NL"/>
-        </w:rPr>
-        <w:br/>
-        <w:t>Ineke Brok wil weten wanneer het programma Visio geïnstalleerd wordt. De voorzitter zegt toe daar navraag naar te doen. Hij verwacht haar op de volgende vergadering antwoord te kunnen geven.</w:t>
-      </w:r>
-      <w:r>
-        <w:rPr>
-          <w:rFonts w:ascii="Arial" w:eastAsia="Times New Roman" w:hAnsi="Arial" w:cs="Arial"/>
-          <w:color w:val="000000"/>
-          <w:sz w:val="20"/>
-          <w:szCs w:val="20"/>
-          <w:lang w:eastAsia="nl-NL"/>
-        </w:rPr>
-        <w:br/>
-      </w:r>
-      <w:r>
-        <w:rPr>
-          <w:rFonts w:ascii="Arial" w:eastAsia="Times New Roman" w:hAnsi="Arial" w:cs="Arial"/>
-          <w:color w:val="000000"/>
-          <w:sz w:val="20"/>
-          <w:szCs w:val="20"/>
-          <w:lang w:eastAsia="nl-NL"/>
-        </w:rPr>
-        <w:br/>
-      </w:r>
-    </w:p>
-    <w:p>
-      <w:pPr>
-        <w:spacing w:after="0" w:line="240" w:lineRule="auto"/>
-        <w:ind w:left="397" w:hanging="397"/>
-        <w:rPr>
-          <w:rFonts w:ascii="Arial" w:eastAsia="Times New Roman" w:hAnsi="Arial" w:cs="Arial"/>
-          <w:color w:val="000000"/>
-          <w:sz w:val="20"/>
-          <w:szCs w:val="20"/>
-          <w:lang w:eastAsia="nl-NL"/>
-        </w:rPr>
-      </w:pPr>
-      <w:r>
-        <w:rPr>
-          <w:rFonts w:ascii="Arial" w:eastAsia="Times New Roman" w:hAnsi="Arial" w:cs="Arial"/>
-          <w:color w:val="000000"/>
-          <w:sz w:val="20"/>
-          <w:szCs w:val="20"/>
-          <w:lang w:eastAsia="nl-NL"/>
-        </w:rPr>
-        <w:t>11.</w:t>
-      </w:r>
-      <w:r>
-        <w:rPr>
-          <w:rFonts w:ascii="Times New Roman" w:eastAsia="Times New Roman" w:hAnsi="Times New Roman" w:cs="Times New Roman"/>
-          <w:color w:val="000000"/>
-          <w:sz w:val="14"/>
-          <w:szCs w:val="14"/>
-          <w:lang w:eastAsia="nl-NL"/>
-        </w:rPr>
-        <w:t>    </w:t>
-      </w:r>
-      <w:r>
-        <w:rPr>
-          <w:rFonts w:ascii="Arial" w:eastAsia="Times New Roman" w:hAnsi="Arial" w:cs="Arial"/>
-          <w:b/>
-          <w:bCs/>
-          <w:color w:val="000000"/>
-          <w:sz w:val="20"/>
-          <w:szCs w:val="20"/>
-          <w:lang w:eastAsia="nl-NL"/>
-        </w:rPr>
-        <w:t>Sluiting</w:t>
-      </w:r>
-      <w:r>
-        <w:rPr>
-          <w:rFonts w:ascii="Arial" w:eastAsia="Times New Roman" w:hAnsi="Arial" w:cs="Arial"/>
-          <w:color w:val="000000"/>
-          <w:sz w:val="20"/>
-          <w:szCs w:val="20"/>
-          <w:lang w:eastAsia="nl-NL"/>
-        </w:rPr>
-        <w:br/>
-        <w:t>De voorzitter dankt de aanwezigen voor hun inbreng. Hij deelt mee dat de volgende vergadering plaatsvindt:</w:t>
-      </w:r>
-      <w:r>
-        <w:rPr>
-          <w:rFonts w:ascii="Arial" w:eastAsia="Times New Roman" w:hAnsi="Arial" w:cs="Arial"/>
-          <w:color w:val="000000"/>
-          <w:sz w:val="20"/>
-          <w:szCs w:val="20"/>
-          <w:lang w:eastAsia="nl-NL"/>
-        </w:rPr>
-        <w:br/>
-        <w:t>-      datum :    …..</w:t>
-      </w:r>
-      <w:r>
-        <w:rPr>
-          <w:rFonts w:ascii="Arial" w:eastAsia="Times New Roman" w:hAnsi="Arial" w:cs="Arial"/>
-          <w:color w:val="000000"/>
-          <w:sz w:val="20"/>
-          <w:szCs w:val="20"/>
-          <w:lang w:eastAsia="nl-NL"/>
-        </w:rPr>
-        <w:br/>
-        <w:t>-      tijd      :    ….. uur</w:t>
-      </w:r>
-      <w:r>
-        <w:rPr>
-          <w:rFonts w:ascii="Arial" w:eastAsia="Times New Roman" w:hAnsi="Arial" w:cs="Arial"/>
-          <w:color w:val="000000"/>
-          <w:sz w:val="20"/>
-          <w:szCs w:val="20"/>
-          <w:lang w:eastAsia="nl-NL"/>
-        </w:rPr>
-        <w:br/>
-        <w:t>-      plaats :    …..</w:t>
-      </w:r>
-      <w:r>
-        <w:rPr>
-          <w:rFonts w:ascii="Arial" w:eastAsia="Times New Roman" w:hAnsi="Arial" w:cs="Arial"/>
-          <w:color w:val="000000"/>
-          <w:sz w:val="20"/>
-          <w:szCs w:val="20"/>
-          <w:lang w:eastAsia="nl-NL"/>
-        </w:rPr>
-        <w:br/>
-        <w:t>Daarna sluit hij de vergadering om …. uur.</w:t>
-      </w:r>
-    </w:p>
-    <w:p>
-      <w:bookmarkStart w:id="0" w:name="_GoBack"/>
-      <w:bookmarkEnd w:id="0"/>
-    </w:p>
+    <w:p/>
     <w:sectPr>
       <w:pgSz w:w="11906" w:h="16838"/>
       <w:pgMar w:top="1417" w:right="1417" w:bottom="1417" w:left="1417" w:header="708" w:footer="708" w:gutter="0"/>

</xml_diff>